<commit_message>
refactor code and change docx
</commit_message>
<xml_diff>
--- a/app/resorces/dad_info.docx
+++ b/app/resorces/dad_info.docx
@@ -20,7 +20,7 @@
       <w:bookmarkEnd w:id="0"/>
       <w:r>
         <w:drawing>
-          <wp:anchor behindDoc="0" distT="0" distB="0" distL="114935" distR="114935" simplePos="0" locked="0" layoutInCell="0" allowOverlap="1" relativeHeight="2">
+          <wp:anchor behindDoc="0" distT="0" distB="0" distL="0" distR="0" simplePos="0" locked="0" layoutInCell="0" allowOverlap="1" relativeHeight="2">
             <wp:simplePos x="0" y="0"/>
             <wp:positionH relativeFrom="column">
               <wp:posOffset>62230</wp:posOffset>
@@ -46,7 +46,7 @@
                   </pic:nvPicPr>
                   <pic:blipFill>
                     <a:blip r:embed="rId2"/>
-                    <a:srcRect l="-181" t="-181" r="-181" b="-181"/>
+                    <a:srcRect l="-151" t="-151" r="-151" b="-151"/>
                     <a:stretch>
                       <a:fillRect/>
                     </a:stretch>
@@ -126,7 +126,7 @@
         <mc:AlternateContent>
           <mc:Choice Requires="wps">
             <w:drawing>
-              <wp:anchor behindDoc="0" distT="0" distB="0" distL="114935" distR="114935" simplePos="0" locked="0" layoutInCell="0" allowOverlap="1" relativeHeight="3">
+              <wp:anchor behindDoc="0" distT="38100" distB="38100" distL="38100" distR="38100" simplePos="0" locked="0" layoutInCell="0" allowOverlap="1" relativeHeight="3">
                 <wp:simplePos x="0" y="0"/>
                 <wp:positionH relativeFrom="column">
                   <wp:posOffset>62230</wp:posOffset>
@@ -134,7 +134,7 @@
                 <wp:positionV relativeFrom="paragraph">
                   <wp:posOffset>60325</wp:posOffset>
                 </wp:positionV>
-                <wp:extent cx="6137910" cy="0"/>
+                <wp:extent cx="6137910" cy="635"/>
                 <wp:effectExtent l="38100" t="38100" r="38100" b="38100"/>
                 <wp:wrapNone/>
                 <wp:docPr id="2" name="Прямая соединительная линия 34"/>
@@ -145,7 +145,7 @@
                       <wps:spPr>
                         <a:xfrm>
                           <a:off x="0" y="0"/>
-                          <a:ext cx="6138000" cy="0"/>
+                          <a:ext cx="6138000" cy="720"/>
                         </a:xfrm>
                         <a:prstGeom prst="line">
                           <a:avLst/>
@@ -1418,7 +1418,7 @@
           <w:sz w:val="28"/>
           <w:szCs w:val="28"/>
         </w:rPr>
-        <w:t xml:space="preserve"> 5810-6, бортовой, тентованный, грузоподъёмность до 2 тонн, объём 24 метров куб., размеры кузова: длина 5м, ширина 2м, высота 2.4м, загрузка: задняя, боковая, верхняя. Водитель: Василевский Сергей Владимирович, паспорт КВ № 2023778 Бобруйский ГОВД Могилёвской обл. выдан 10.04.2014г. +375(29) 658 50 13 принадлежность автомобиля: ИП Василевский С.В. </w:t>
+        <w:t xml:space="preserve"> 5810-6, бортовой, тентованный, грузоподъёмность до 2 тонн, объём 24 метров куб., размеры кузова: длина 5м, ширина 2м, высота 2.4м, загрузка: задняя, боковая, верхняя. Водитель: Василевский Сергей Владимирович, паспорт КВ № 2023778 УВД Бобруйского Горисполкома Могилёвской области выдан 10.04.2014г. +375(29) 658 50 13 принадлежность автомобиля: ИП Василевский С.В. </w:t>
       </w:r>
     </w:p>
     <w:p>
@@ -1587,6 +1587,102 @@
         <w:rFonts w:ascii="Wingdings" w:hAnsi="Wingdings" w:cs="Wingdings" w:hint="default"/>
       </w:rPr>
     </w:lvl>
+    <w:lvl w:ilvl="1">
+      <w:start w:val="1"/>
+      <w:numFmt w:val="decimal"/>
+      <w:lvlText w:val="%2."/>
+      <w:lvlJc w:val="left"/>
+      <w:pPr>
+        <w:tabs>
+          <w:tab w:val="num" w:pos="1080"/>
+        </w:tabs>
+        <w:ind w:left="1080" w:hanging="360"/>
+      </w:pPr>
+    </w:lvl>
+    <w:lvl w:ilvl="2">
+      <w:start w:val="1"/>
+      <w:numFmt w:val="decimal"/>
+      <w:lvlText w:val="%3."/>
+      <w:lvlJc w:val="left"/>
+      <w:pPr>
+        <w:tabs>
+          <w:tab w:val="num" w:pos="1440"/>
+        </w:tabs>
+        <w:ind w:left="1440" w:hanging="360"/>
+      </w:pPr>
+    </w:lvl>
+    <w:lvl w:ilvl="3">
+      <w:start w:val="1"/>
+      <w:numFmt w:val="decimal"/>
+      <w:lvlText w:val="%4."/>
+      <w:lvlJc w:val="left"/>
+      <w:pPr>
+        <w:tabs>
+          <w:tab w:val="num" w:pos="1800"/>
+        </w:tabs>
+        <w:ind w:left="1800" w:hanging="360"/>
+      </w:pPr>
+    </w:lvl>
+    <w:lvl w:ilvl="4">
+      <w:start w:val="1"/>
+      <w:numFmt w:val="decimal"/>
+      <w:lvlText w:val="%5."/>
+      <w:lvlJc w:val="left"/>
+      <w:pPr>
+        <w:tabs>
+          <w:tab w:val="num" w:pos="2160"/>
+        </w:tabs>
+        <w:ind w:left="2160" w:hanging="360"/>
+      </w:pPr>
+    </w:lvl>
+    <w:lvl w:ilvl="5">
+      <w:start w:val="1"/>
+      <w:numFmt w:val="decimal"/>
+      <w:lvlText w:val="%6."/>
+      <w:lvlJc w:val="left"/>
+      <w:pPr>
+        <w:tabs>
+          <w:tab w:val="num" w:pos="2520"/>
+        </w:tabs>
+        <w:ind w:left="2520" w:hanging="360"/>
+      </w:pPr>
+    </w:lvl>
+    <w:lvl w:ilvl="6">
+      <w:start w:val="1"/>
+      <w:numFmt w:val="decimal"/>
+      <w:lvlText w:val="%7."/>
+      <w:lvlJc w:val="left"/>
+      <w:pPr>
+        <w:tabs>
+          <w:tab w:val="num" w:pos="2880"/>
+        </w:tabs>
+        <w:ind w:left="2880" w:hanging="360"/>
+      </w:pPr>
+    </w:lvl>
+    <w:lvl w:ilvl="7">
+      <w:start w:val="1"/>
+      <w:numFmt w:val="decimal"/>
+      <w:lvlText w:val="%8."/>
+      <w:lvlJc w:val="left"/>
+      <w:pPr>
+        <w:tabs>
+          <w:tab w:val="num" w:pos="3240"/>
+        </w:tabs>
+        <w:ind w:left="3240" w:hanging="360"/>
+      </w:pPr>
+    </w:lvl>
+    <w:lvl w:ilvl="8">
+      <w:start w:val="1"/>
+      <w:numFmt w:val="decimal"/>
+      <w:lvlText w:val="%9."/>
+      <w:lvlJc w:val="left"/>
+      <w:pPr>
+        <w:tabs>
+          <w:tab w:val="num" w:pos="3600"/>
+        </w:tabs>
+        <w:ind w:left="3600" w:hanging="360"/>
+      </w:pPr>
+    </w:lvl>
   </w:abstractNum>
   <w:abstractNum w:abstractNumId="2">
     <w:lvl w:ilvl="0">
@@ -1740,10 +1836,13 @@
       <w:widowControl/>
       <w:suppressAutoHyphens w:val="true"/>
       <w:bidi w:val="0"/>
+      <w:spacing w:before="0" w:after="0"/>
+      <w:jc w:val="left"/>
     </w:pPr>
     <w:rPr>
       <w:rFonts w:ascii="Calibri" w:hAnsi="Calibri" w:eastAsia="Calibri" w:cs="Times New Roman"/>
       <w:color w:val="auto"/>
+      <w:kern w:val="0"/>
       <w:sz w:val="22"/>
       <w:szCs w:val="22"/>
       <w:lang w:val="ru-RU" w:eastAsia="zh-CN" w:bidi="ar-SA"/>
@@ -1907,10 +2006,13 @@
       <w:widowControl/>
       <w:suppressAutoHyphens w:val="true"/>
       <w:bidi w:val="0"/>
+      <w:spacing w:before="0" w:after="0"/>
+      <w:jc w:val="left"/>
     </w:pPr>
     <w:rPr>
       <w:rFonts w:ascii="Calibri" w:hAnsi="Calibri" w:eastAsia="Calibri" w:cs="Times New Roman"/>
       <w:color w:val="auto"/>
+      <w:kern w:val="0"/>
       <w:sz w:val="22"/>
       <w:szCs w:val="22"/>
       <w:lang w:val="ru-RU" w:eastAsia="zh-CN" w:bidi="ar-SA"/>

</xml_diff>